<commit_message>
Edited spelling and contents of the document added main menu screen added ability to read .bio files to fetch biome data
</commit_message>
<xml_diff>
--- a/docs/Brainstorm.docx
+++ b/docs/Brainstorm.docx
@@ -1,6 +1,6 @@
 
 <file path=word/document.xml><?xml version="1.0" encoding="utf-8"?>
-<w:document xmlns:wpc="http://schemas.microsoft.com/office/word/2010/wordprocessingCanvas" xmlns:mc="http://schemas.openxmlformats.org/markup-compatibility/2006" xmlns:o="urn:schemas-microsoft-com:office:office" xmlns:r="http://schemas.openxmlformats.org/officeDocument/2006/relationships" xmlns:m="http://schemas.openxmlformats.org/officeDocument/2006/math" xmlns:v="urn:schemas-microsoft-com:vml" xmlns:wp14="http://schemas.microsoft.com/office/word/2010/wordprocessingDrawing" xmlns:wp="http://schemas.openxmlformats.org/drawingml/2006/wordprocessingDrawing" xmlns:w10="urn:schemas-microsoft-com:office:word" xmlns:w="http://schemas.openxmlformats.org/wordprocessingml/2006/main" xmlns:w14="http://schemas.microsoft.com/office/word/2010/wordml" xmlns:wpg="http://schemas.microsoft.com/office/word/2010/wordprocessingGroup" xmlns:wpi="http://schemas.microsoft.com/office/word/2010/wordprocessingInk" xmlns:wne="http://schemas.microsoft.com/office/word/2006/wordml" xmlns:wps="http://schemas.microsoft.com/office/word/2010/wordprocessingShape" mc:Ignorable="w14 wp14">
+<w:document xmlns:ve="http://schemas.openxmlformats.org/markup-compatibility/2006" xmlns:o="urn:schemas-microsoft-com:office:office" xmlns:r="http://schemas.openxmlformats.org/officeDocument/2006/relationships" xmlns:m="http://schemas.openxmlformats.org/officeDocument/2006/math" xmlns:v="urn:schemas-microsoft-com:vml" xmlns:wp="http://schemas.openxmlformats.org/drawingml/2006/wordprocessingDrawing" xmlns:w10="urn:schemas-microsoft-com:office:word" xmlns:w="http://schemas.openxmlformats.org/wordprocessingml/2006/main" xmlns:wne="http://schemas.microsoft.com/office/word/2006/wordml">
   <w:body>
     <w:p>
       <w:r>
@@ -15,11 +15,9 @@
       <w:r>
         <w:t xml:space="preserve">You are a caveman in the early ages of </w:t>
       </w:r>
-      <w:proofErr w:type="gramStart"/>
-      <w:r>
-        <w:t>mankind,</w:t>
-      </w:r>
-      <w:proofErr w:type="gramEnd"/>
+      <w:r>
+        <w:t>mankind;</w:t>
+      </w:r>
       <w:r>
         <w:t xml:space="preserve"> the game is set in the fictional world</w:t>
       </w:r>
@@ -148,18 +146,10 @@
       </w:r>
       <w:proofErr w:type="gramEnd"/>
       <w:r>
-        <w:t xml:space="preserve"> to accelerate evolution, since you were the first to touch the relic, your species has been chosen for this honour. She will tell you what to do in order to evolve to the next tier and provide </w:t>
-      </w:r>
-      <w:proofErr w:type="gramStart"/>
-      <w:r>
-        <w:t>hints</w:t>
-      </w:r>
-      <w:r>
-        <w:t>,</w:t>
-      </w:r>
-      <w:proofErr w:type="gramEnd"/>
-      <w:r>
-        <w:t xml:space="preserve"> her name is </w:t>
+        <w:t xml:space="preserve"> to accelerate evolution, since you were the first to touch the relic, your species has been chosen for this honour. She will tell you what to do in order to evolve to the next tier and provide hints</w:t>
+      </w:r>
+      <w:r>
+        <w:t xml:space="preserve">, her name is </w:t>
       </w:r>
       <w:r>
         <w:rPr>
@@ -906,11 +896,9 @@
           <w:numId w:val="1"/>
         </w:numPr>
       </w:pPr>
-      <w:proofErr w:type="spellStart"/>
-      <w:r>
-        <w:t>Mothership</w:t>
-      </w:r>
-      <w:proofErr w:type="spellEnd"/>
+      <w:r>
+        <w:t>Mother ship</w:t>
+      </w:r>
     </w:p>
     <w:p>
       <w:pPr>
@@ -930,15 +918,7 @@
         <w:t xml:space="preserve"> bits</w:t>
       </w:r>
       <w:r>
-        <w:t xml:space="preserve"> from </w:t>
-      </w:r>
-      <w:proofErr w:type="spellStart"/>
-      <w:r>
-        <w:t>Undeadlands</w:t>
-      </w:r>
-      <w:proofErr w:type="spellEnd"/>
-      <w:r>
-        <w:t>, to summon)</w:t>
+        <w:t xml:space="preserve"> from Undeadlands, to summon)</w:t>
       </w:r>
     </w:p>
     <w:p>
@@ -1326,15 +1306,7 @@
         </w:numPr>
       </w:pPr>
       <w:r>
-        <w:t>Banshee (</w:t>
-      </w:r>
-      <w:proofErr w:type="spellStart"/>
-      <w:r>
-        <w:t>Undead</w:t>
-      </w:r>
-      <w:proofErr w:type="spellEnd"/>
-      <w:r>
-        <w:t>)</w:t>
+        <w:t>Banshee (Undead)</w:t>
       </w:r>
     </w:p>
     <w:p>
@@ -1406,15 +1378,7 @@
         </w:numPr>
       </w:pPr>
       <w:r>
-        <w:t>Zombie (</w:t>
-      </w:r>
-      <w:proofErr w:type="spellStart"/>
-      <w:r>
-        <w:t>Undead</w:t>
-      </w:r>
-      <w:proofErr w:type="spellEnd"/>
-      <w:r>
-        <w:t>)</w:t>
+        <w:t>Zombie (Undead)</w:t>
       </w:r>
     </w:p>
     <w:p>
@@ -1426,15 +1390,7 @@
         </w:numPr>
       </w:pPr>
       <w:r>
-        <w:t>Ghost (</w:t>
-      </w:r>
-      <w:proofErr w:type="spellStart"/>
-      <w:r>
-        <w:t>Undead</w:t>
-      </w:r>
-      <w:proofErr w:type="spellEnd"/>
-      <w:r>
-        <w:t>, weak to silver or better)</w:t>
+        <w:t>Ghost (Undead, weak to silver or better)</w:t>
       </w:r>
     </w:p>
     <w:p>
@@ -1446,15 +1402,7 @@
         </w:numPr>
       </w:pPr>
       <w:r>
-        <w:t>Ghoul (</w:t>
-      </w:r>
-      <w:proofErr w:type="spellStart"/>
-      <w:r>
-        <w:t>Undead</w:t>
-      </w:r>
-      <w:proofErr w:type="spellEnd"/>
-      <w:r>
-        <w:t>)</w:t>
+        <w:t>Ghoul (Undead)</w:t>
       </w:r>
     </w:p>
     <w:p>
@@ -1466,15 +1414,7 @@
         </w:numPr>
       </w:pPr>
       <w:r>
-        <w:t>Mummy (</w:t>
-      </w:r>
-      <w:proofErr w:type="spellStart"/>
-      <w:r>
-        <w:t>Undead</w:t>
-      </w:r>
-      <w:proofErr w:type="spellEnd"/>
-      <w:r>
-        <w:t>)</w:t>
+        <w:t>Mummy (Undead)</w:t>
       </w:r>
     </w:p>
     <w:p>
@@ -1489,15 +1429,7 @@
         <w:t>Skeleton</w:t>
       </w:r>
       <w:r>
-        <w:t xml:space="preserve"> (</w:t>
-      </w:r>
-      <w:proofErr w:type="spellStart"/>
-      <w:r>
-        <w:t>Undead</w:t>
-      </w:r>
-      <w:proofErr w:type="spellEnd"/>
-      <w:r>
-        <w:t>)</w:t>
+        <w:t xml:space="preserve"> (Undead)</w:t>
       </w:r>
     </w:p>
     <w:p>
@@ -1520,13 +1452,8 @@
           <w:numId w:val="2"/>
         </w:numPr>
       </w:pPr>
-      <w:proofErr w:type="spellStart"/>
-      <w:r>
-        <w:t>Atlantean</w:t>
-      </w:r>
-      <w:proofErr w:type="spellEnd"/>
-      <w:r>
-        <w:t xml:space="preserve"> (Water)</w:t>
+      <w:r>
+        <w:t>Atlantean (Water)</w:t>
       </w:r>
     </w:p>
     <w:p>
@@ -1972,13 +1899,14 @@
           <w:numId w:val="4"/>
         </w:numPr>
       </w:pPr>
-      <w:proofErr w:type="spellStart"/>
-      <w:r>
-        <w:t>Hardmode</w:t>
-      </w:r>
-      <w:proofErr w:type="spellEnd"/>
-      <w:r>
-        <w:t xml:space="preserve"> Items</w:t>
+      <w:r>
+        <w:t>Hard</w:t>
+      </w:r>
+      <w:r>
+        <w:t xml:space="preserve"> </w:t>
+      </w:r>
+      <w:r>
+        <w:t>mode Items</w:t>
       </w:r>
     </w:p>
     <w:p>
@@ -1989,11 +1917,9 @@
           <w:numId w:val="4"/>
         </w:numPr>
       </w:pPr>
-      <w:proofErr w:type="spellStart"/>
       <w:r>
         <w:t>Muons</w:t>
       </w:r>
-      <w:proofErr w:type="spellEnd"/>
     </w:p>
     <w:p>
       <w:pPr>
@@ -2028,26 +1954,10 @@
         <w:t>.</w:t>
       </w:r>
       <w:r>
-        <w:t xml:space="preserve"> Number of </w:t>
-      </w:r>
-      <w:proofErr w:type="spellStart"/>
-      <w:r>
-        <w:t>muons</w:t>
-      </w:r>
-      <w:proofErr w:type="spellEnd"/>
-      <w:r>
-        <w:t xml:space="preserve"> is quite sparse within aurora clouds</w:t>
-      </w:r>
-      <w:r>
-        <w:t xml:space="preserve"> (at most 3 </w:t>
-      </w:r>
-      <w:proofErr w:type="spellStart"/>
-      <w:r>
-        <w:t>muons</w:t>
-      </w:r>
-      <w:proofErr w:type="spellEnd"/>
-      <w:r>
-        <w:t xml:space="preserve"> in a large aurora)</w:t>
+        <w:t xml:space="preserve"> Number of muons is quite sparse within aurora clouds</w:t>
+      </w:r>
+      <w:r>
+        <w:t xml:space="preserve"> (at most 3 muons in a large aurora)</w:t>
       </w:r>
     </w:p>
     <w:p>
@@ -2196,15 +2106,16 @@
         </w:numPr>
       </w:pPr>
       <w:r>
-        <w:t xml:space="preserve">Ultimate </w:t>
-      </w:r>
-      <w:proofErr w:type="spellStart"/>
-      <w:r>
-        <w:t>easymode</w:t>
-      </w:r>
-      <w:proofErr w:type="spellEnd"/>
-      <w:r>
-        <w:t xml:space="preserve"> boss: Zeus?</w:t>
+        <w:t>Ultimate E</w:t>
+      </w:r>
+      <w:r>
+        <w:t>asy</w:t>
+      </w:r>
+      <w:r>
+        <w:t xml:space="preserve"> </w:t>
+      </w:r>
+      <w:r>
+        <w:t>mode boss: Zeus?</w:t>
       </w:r>
     </w:p>
     <w:p>
@@ -2241,15 +2152,16 @@
       </w:pPr>
       <w:r>
         <w:lastRenderedPageBreak/>
-        <w:t xml:space="preserve">Ultimate </w:t>
-      </w:r>
-      <w:proofErr w:type="spellStart"/>
-      <w:r>
-        <w:t>normalmode</w:t>
-      </w:r>
-      <w:proofErr w:type="spellEnd"/>
-      <w:r>
-        <w:t xml:space="preserve"> boss:</w:t>
+        <w:t>Ultimate N</w:t>
+      </w:r>
+      <w:r>
+        <w:t>ormal</w:t>
+      </w:r>
+      <w:r>
+        <w:t xml:space="preserve"> </w:t>
+      </w:r>
+      <w:r>
+        <w:t>mode boss:</w:t>
       </w:r>
       <w:r>
         <w:t xml:space="preserve"> Leviathan?</w:t>
@@ -2323,15 +2235,16 @@
         </w:numPr>
       </w:pPr>
       <w:r>
-        <w:t xml:space="preserve">Ultimate </w:t>
-      </w:r>
-      <w:proofErr w:type="spellStart"/>
-      <w:r>
-        <w:t>hardmode</w:t>
-      </w:r>
-      <w:proofErr w:type="spellEnd"/>
-      <w:r>
-        <w:t xml:space="preserve"> boss: Titan?</w:t>
+        <w:t>Ultimate H</w:t>
+      </w:r>
+      <w:r>
+        <w:t>ard</w:t>
+      </w:r>
+      <w:r>
+        <w:t xml:space="preserve"> </w:t>
+      </w:r>
+      <w:r>
+        <w:t>mode boss: Titan?</w:t>
       </w:r>
     </w:p>
     <w:p>
@@ -2358,13 +2271,8 @@
         <w:t>Crafting items:</w:t>
       </w:r>
       <w:r>
-        <w:t xml:space="preserve"> 20 meteorite bars, 5 </w:t>
-      </w:r>
-      <w:proofErr w:type="spellStart"/>
-      <w:r>
-        <w:t>muons</w:t>
-      </w:r>
-      <w:proofErr w:type="spellEnd"/>
+        <w:t xml:space="preserve"> 20 meteorite bars, 5 muons</w:t>
+      </w:r>
       <w:r>
         <w:t>, 5 copper bars, 10</w:t>
       </w:r>
@@ -2426,15 +2334,13 @@
         <w:t xml:space="preserve"> 1-5 </w:t>
       </w:r>
       <w:r>
-        <w:t xml:space="preserve">Titan </w:t>
-      </w:r>
-      <w:proofErr w:type="spellStart"/>
-      <w:r>
-        <w:t>armor</w:t>
-      </w:r>
-      <w:proofErr w:type="spellEnd"/>
-      <w:r>
-        <w:t xml:space="preserve"> fragments</w:t>
+        <w:t>Titan armo</w:t>
+      </w:r>
+      <w:r>
+        <w:t>u</w:t>
+      </w:r>
+      <w:r>
+        <w:t>r fragments</w:t>
       </w:r>
     </w:p>
     <w:p>
@@ -2461,7 +2367,7 @@
       </w:r>
     </w:p>
     <w:sectPr>
-      <w:headerReference w:type="default" r:id="rId8"/>
+      <w:headerReference w:type="default" r:id="rId7"/>
       <w:pgSz w:w="11906" w:h="16838"/>
       <w:pgMar w:top="1440" w:right="1440" w:bottom="1440" w:left="1440" w:header="708" w:footer="708" w:gutter="0"/>
       <w:cols w:space="708"/>
@@ -2472,7 +2378,7 @@
 </file>
 
 <file path=word/endnotes.xml><?xml version="1.0" encoding="utf-8"?>
-<w:endnotes xmlns:wpc="http://schemas.microsoft.com/office/word/2010/wordprocessingCanvas" xmlns:mc="http://schemas.openxmlformats.org/markup-compatibility/2006" xmlns:o="urn:schemas-microsoft-com:office:office" xmlns:r="http://schemas.openxmlformats.org/officeDocument/2006/relationships" xmlns:m="http://schemas.openxmlformats.org/officeDocument/2006/math" xmlns:v="urn:schemas-microsoft-com:vml" xmlns:wp14="http://schemas.microsoft.com/office/word/2010/wordprocessingDrawing" xmlns:wp="http://schemas.openxmlformats.org/drawingml/2006/wordprocessingDrawing" xmlns:w10="urn:schemas-microsoft-com:office:word" xmlns:w="http://schemas.openxmlformats.org/wordprocessingml/2006/main" xmlns:w14="http://schemas.microsoft.com/office/word/2010/wordml" xmlns:wpg="http://schemas.microsoft.com/office/word/2010/wordprocessingGroup" xmlns:wpi="http://schemas.microsoft.com/office/word/2010/wordprocessingInk" xmlns:wne="http://schemas.microsoft.com/office/word/2006/wordml" xmlns:wps="http://schemas.microsoft.com/office/word/2010/wordprocessingShape" mc:Ignorable="w14 wp14">
+<w:endnotes xmlns:ve="http://schemas.openxmlformats.org/markup-compatibility/2006" xmlns:o="urn:schemas-microsoft-com:office:office" xmlns:r="http://schemas.openxmlformats.org/officeDocument/2006/relationships" xmlns:m="http://schemas.openxmlformats.org/officeDocument/2006/math" xmlns:v="urn:schemas-microsoft-com:vml" xmlns:wp="http://schemas.openxmlformats.org/drawingml/2006/wordprocessingDrawing" xmlns:w10="urn:schemas-microsoft-com:office:word" xmlns:w="http://schemas.openxmlformats.org/wordprocessingml/2006/main" xmlns:wne="http://schemas.microsoft.com/office/word/2006/wordml">
   <w:endnote w:type="separator" w:id="-1">
     <w:p>
       <w:pPr>
@@ -2497,7 +2403,7 @@
 </file>
 
 <file path=word/footnotes.xml><?xml version="1.0" encoding="utf-8"?>
-<w:footnotes xmlns:wpc="http://schemas.microsoft.com/office/word/2010/wordprocessingCanvas" xmlns:mc="http://schemas.openxmlformats.org/markup-compatibility/2006" xmlns:o="urn:schemas-microsoft-com:office:office" xmlns:r="http://schemas.openxmlformats.org/officeDocument/2006/relationships" xmlns:m="http://schemas.openxmlformats.org/officeDocument/2006/math" xmlns:v="urn:schemas-microsoft-com:vml" xmlns:wp14="http://schemas.microsoft.com/office/word/2010/wordprocessingDrawing" xmlns:wp="http://schemas.openxmlformats.org/drawingml/2006/wordprocessingDrawing" xmlns:w10="urn:schemas-microsoft-com:office:word" xmlns:w="http://schemas.openxmlformats.org/wordprocessingml/2006/main" xmlns:w14="http://schemas.microsoft.com/office/word/2010/wordml" xmlns:wpg="http://schemas.microsoft.com/office/word/2010/wordprocessingGroup" xmlns:wpi="http://schemas.microsoft.com/office/word/2010/wordprocessingInk" xmlns:wne="http://schemas.microsoft.com/office/word/2006/wordml" xmlns:wps="http://schemas.microsoft.com/office/word/2010/wordprocessingShape" mc:Ignorable="w14 wp14">
+<w:footnotes xmlns:ve="http://schemas.openxmlformats.org/markup-compatibility/2006" xmlns:o="urn:schemas-microsoft-com:office:office" xmlns:r="http://schemas.openxmlformats.org/officeDocument/2006/relationships" xmlns:m="http://schemas.openxmlformats.org/officeDocument/2006/math" xmlns:v="urn:schemas-microsoft-com:vml" xmlns:wp="http://schemas.openxmlformats.org/drawingml/2006/wordprocessingDrawing" xmlns:w10="urn:schemas-microsoft-com:office:word" xmlns:w="http://schemas.openxmlformats.org/wordprocessingml/2006/main" xmlns:wne="http://schemas.microsoft.com/office/word/2006/wordml">
   <w:footnote w:type="separator" w:id="-1">
     <w:p>
       <w:pPr>
@@ -2522,7 +2428,7 @@
 </file>
 
 <file path=word/header1.xml><?xml version="1.0" encoding="utf-8"?>
-<w:hdr xmlns:wpc="http://schemas.microsoft.com/office/word/2010/wordprocessingCanvas" xmlns:mc="http://schemas.openxmlformats.org/markup-compatibility/2006" xmlns:o="urn:schemas-microsoft-com:office:office" xmlns:r="http://schemas.openxmlformats.org/officeDocument/2006/relationships" xmlns:m="http://schemas.openxmlformats.org/officeDocument/2006/math" xmlns:v="urn:schemas-microsoft-com:vml" xmlns:wp14="http://schemas.microsoft.com/office/word/2010/wordprocessingDrawing" xmlns:wp="http://schemas.openxmlformats.org/drawingml/2006/wordprocessingDrawing" xmlns:w10="urn:schemas-microsoft-com:office:word" xmlns:w="http://schemas.openxmlformats.org/wordprocessingml/2006/main" xmlns:w14="http://schemas.microsoft.com/office/word/2010/wordml" xmlns:wpg="http://schemas.microsoft.com/office/word/2010/wordprocessingGroup" xmlns:wpi="http://schemas.microsoft.com/office/word/2010/wordprocessingInk" xmlns:wne="http://schemas.microsoft.com/office/word/2006/wordml" xmlns:wps="http://schemas.microsoft.com/office/word/2010/wordprocessingShape" mc:Ignorable="w14 wp14">
+<w:hdr xmlns:ve="http://schemas.openxmlformats.org/markup-compatibility/2006" xmlns:o="urn:schemas-microsoft-com:office:office" xmlns:r="http://schemas.openxmlformats.org/officeDocument/2006/relationships" xmlns:m="http://schemas.openxmlformats.org/officeDocument/2006/math" xmlns:v="urn:schemas-microsoft-com:vml" xmlns:wp="http://schemas.openxmlformats.org/drawingml/2006/wordprocessingDrawing" xmlns:w10="urn:schemas-microsoft-com:office:word" xmlns:w="http://schemas.openxmlformats.org/wordprocessingml/2006/main" xmlns:wne="http://schemas.microsoft.com/office/word/2006/wordml">
   <w:p>
     <w:pPr>
       <w:pStyle w:val="Header"/>
@@ -2535,13 +2441,8 @@
       </w:rPr>
     </w:pPr>
     <w:r>
-      <w:t xml:space="preserve">Matthew </w:t>
+      <w:t>Matthew Pigram</w:t>
     </w:r>
-    <w:proofErr w:type="spellStart"/>
-    <w:r>
-      <w:t>Pigram</w:t>
-    </w:r>
-    <w:proofErr w:type="spellEnd"/>
     <w:r>
       <w:ptab w:relativeTo="margin" w:alignment="center" w:leader="none"/>
     </w:r>
@@ -2599,7 +2500,7 @@
 </file>
 
 <file path=word/numbering.xml><?xml version="1.0" encoding="utf-8"?>
-<w:numbering xmlns:wpc="http://schemas.microsoft.com/office/word/2010/wordprocessingCanvas" xmlns:mc="http://schemas.openxmlformats.org/markup-compatibility/2006" xmlns:o="urn:schemas-microsoft-com:office:office" xmlns:r="http://schemas.openxmlformats.org/officeDocument/2006/relationships" xmlns:m="http://schemas.openxmlformats.org/officeDocument/2006/math" xmlns:v="urn:schemas-microsoft-com:vml" xmlns:wp14="http://schemas.microsoft.com/office/word/2010/wordprocessingDrawing" xmlns:wp="http://schemas.openxmlformats.org/drawingml/2006/wordprocessingDrawing" xmlns:w10="urn:schemas-microsoft-com:office:word" xmlns:w="http://schemas.openxmlformats.org/wordprocessingml/2006/main" xmlns:w14="http://schemas.microsoft.com/office/word/2010/wordml" xmlns:wpg="http://schemas.microsoft.com/office/word/2010/wordprocessingGroup" xmlns:wpi="http://schemas.microsoft.com/office/word/2010/wordprocessingInk" xmlns:wne="http://schemas.microsoft.com/office/word/2006/wordml" xmlns:wps="http://schemas.microsoft.com/office/word/2010/wordprocessingShape" mc:Ignorable="w14 wp14">
+<w:numbering xmlns:ve="http://schemas.openxmlformats.org/markup-compatibility/2006" xmlns:o="urn:schemas-microsoft-com:office:office" xmlns:r="http://schemas.openxmlformats.org/officeDocument/2006/relationships" xmlns:m="http://schemas.openxmlformats.org/officeDocument/2006/math" xmlns:v="urn:schemas-microsoft-com:vml" xmlns:wp="http://schemas.openxmlformats.org/drawingml/2006/wordprocessingDrawing" xmlns:w10="urn:schemas-microsoft-com:office:word" xmlns:w="http://schemas.openxmlformats.org/wordprocessingml/2006/main" xmlns:wne="http://schemas.microsoft.com/office/word/2006/wordml">
   <w:abstractNum w:abstractNumId="0">
     <w:nsid w:val="1CF64A80"/>
     <w:multiLevelType w:val="hybridMultilevel"/>
@@ -3068,7 +2969,7 @@
 </file>
 
 <file path=word/styles.xml><?xml version="1.0" encoding="utf-8"?>
-<w:styles xmlns:mc="http://schemas.openxmlformats.org/markup-compatibility/2006" xmlns:r="http://schemas.openxmlformats.org/officeDocument/2006/relationships" xmlns:w="http://schemas.openxmlformats.org/wordprocessingml/2006/main" xmlns:w14="http://schemas.microsoft.com/office/word/2010/wordml" mc:Ignorable="w14">
+<w:styles xmlns:r="http://schemas.openxmlformats.org/officeDocument/2006/relationships" xmlns:w="http://schemas.openxmlformats.org/wordprocessingml/2006/main">
   <w:docDefaults>
     <w:rPrDefault>
       <w:rPr>
@@ -3239,6 +3140,7 @@
     <w:uiPriority w:val="99"/>
     <w:semiHidden/>
     <w:unhideWhenUsed/>
+    <w:qFormat/>
     <w:tblPr>
       <w:tblInd w:w="0" w:type="dxa"/>
       <w:tblCellMar>

</xml_diff>

<commit_message>
Added more ideas to document
</commit_message>
<xml_diff>
--- a/docs/Brainstorm.docx
+++ b/docs/Brainstorm.docx
@@ -289,7 +289,13 @@
         <w:t>screech owl</w:t>
       </w:r>
       <w:r>
-        <w:t xml:space="preserve"> statue (made from gold)</w:t>
+        <w:t xml:space="preserve"> statue (made from gold</w:t>
+      </w:r>
+      <w:r>
+        <w:t xml:space="preserve"> and feathers</w:t>
+      </w:r>
+      <w:r>
+        <w:t>)</w:t>
       </w:r>
     </w:p>
     <w:p>
@@ -528,6 +534,163 @@
       <w:pPr>
         <w:pStyle w:val="ListParagraph"/>
         <w:numPr>
+          <w:ilvl w:val="2"/>
+          <w:numId w:val="1"/>
+        </w:numPr>
+      </w:pPr>
+      <w:r>
+        <w:t>Allows entry into the Sky Temple, where you find the items needed to advance to the modern era (</w:t>
+      </w:r>
+      <w:proofErr w:type="spellStart"/>
+      <w:r>
+        <w:t>ie</w:t>
+      </w:r>
+      <w:proofErr w:type="spellEnd"/>
+      <w:r>
+        <w:t>. Normal</w:t>
+      </w:r>
+      <w:r>
+        <w:t xml:space="preserve"> </w:t>
+      </w:r>
+      <w:r>
+        <w:t>mode)</w:t>
+      </w:r>
+    </w:p>
+    <w:p>
+      <w:pPr>
+        <w:pStyle w:val="ListParagraph"/>
+        <w:numPr>
+          <w:ilvl w:val="2"/>
+          <w:numId w:val="1"/>
+        </w:numPr>
+      </w:pPr>
+      <w:r>
+        <w:t>When normal</w:t>
+      </w:r>
+      <w:r>
+        <w:t xml:space="preserve"> </w:t>
+      </w:r>
+      <w:r>
+        <w:t>mode is activated,</w:t>
+      </w:r>
+      <w:r>
+        <w:t xml:space="preserve"> half of </w:t>
+      </w:r>
+      <w:r>
+        <w:t xml:space="preserve">the </w:t>
+      </w:r>
+      <w:r>
+        <w:t>non-mystical</w:t>
+      </w:r>
+      <w:r>
+        <w:t xml:space="preserve"> surface</w:t>
+      </w:r>
+      <w:r>
+        <w:t xml:space="preserve"> biome</w:t>
+      </w:r>
+      <w:r>
+        <w:t>s</w:t>
+      </w:r>
+      <w:r>
+        <w:t xml:space="preserve"> will</w:t>
+      </w:r>
+      <w:r>
+        <w:t xml:space="preserve"> mechanise</w:t>
+      </w:r>
+      <w:r>
+        <w:t xml:space="preserve"> (as well as some underground biomes)</w:t>
+      </w:r>
+      <w:r>
+        <w:t>.</w:t>
+      </w:r>
+    </w:p>
+    <w:p>
+      <w:pPr>
+        <w:pStyle w:val="ListParagraph"/>
+        <w:numPr>
+          <w:ilvl w:val="3"/>
+          <w:numId w:val="1"/>
+        </w:numPr>
+      </w:pPr>
+      <w:r>
+        <w:t>Volcanic areas</w:t>
+      </w:r>
+      <w:r>
+        <w:t xml:space="preserve"> will </w:t>
+      </w:r>
+      <w:r>
+        <w:t>have</w:t>
+      </w:r>
+      <w:r>
+        <w:t xml:space="preserve"> </w:t>
+      </w:r>
+      <w:r>
+        <w:t xml:space="preserve">open-air </w:t>
+      </w:r>
+      <w:r>
+        <w:t>foundries</w:t>
+      </w:r>
+      <w:r>
+        <w:t xml:space="preserve"> (used to spawn the</w:t>
+      </w:r>
+      <w:r>
+        <w:t xml:space="preserve"> Fire</w:t>
+      </w:r>
+      <w:r>
+        <w:t xml:space="preserve"> </w:t>
+      </w:r>
+      <w:proofErr w:type="spellStart"/>
+      <w:r>
+        <w:t>Ifrit</w:t>
+      </w:r>
+      <w:proofErr w:type="spellEnd"/>
+      <w:r>
+        <w:t xml:space="preserve"> boss</w:t>
+      </w:r>
+      <w:r>
+        <w:t>)</w:t>
+      </w:r>
+    </w:p>
+    <w:p>
+      <w:pPr>
+        <w:pStyle w:val="ListParagraph"/>
+        <w:numPr>
+          <w:ilvl w:val="3"/>
+          <w:numId w:val="1"/>
+        </w:numPr>
+      </w:pPr>
+      <w:r>
+        <w:t>Oceans will have oil rigs</w:t>
+      </w:r>
+    </w:p>
+    <w:p>
+      <w:pPr>
+        <w:pStyle w:val="ListParagraph"/>
+        <w:numPr>
+          <w:ilvl w:val="3"/>
+          <w:numId w:val="1"/>
+        </w:numPr>
+      </w:pPr>
+      <w:r>
+        <w:t>Villages become cities</w:t>
+      </w:r>
+    </w:p>
+    <w:p>
+      <w:pPr>
+        <w:pStyle w:val="ListParagraph"/>
+        <w:numPr>
+          <w:ilvl w:val="3"/>
+          <w:numId w:val="1"/>
+        </w:numPr>
+      </w:pPr>
+      <w:r>
+        <w:t>Mine shafts appear in Jungles</w:t>
+      </w:r>
+    </w:p>
+    <w:p>
+      <w:pPr>
+        <w:pStyle w:val="ListParagraph"/>
+        <w:numPr>
           <w:ilvl w:val="1"/>
           <w:numId w:val="1"/>
         </w:numPr>
@@ -950,6 +1113,7 @@
         </w:numPr>
       </w:pPr>
       <w:r>
+        <w:lastRenderedPageBreak/>
         <w:t>Summoning Item: Rot essence thrown into jungle water (water becomes toxic and corrupting)</w:t>
       </w:r>
     </w:p>
@@ -1046,7 +1210,19 @@
         <w:t xml:space="preserve">Standard, </w:t>
       </w:r>
       <w:r>
-        <w:t>tameable with snake flute)</w:t>
+        <w:t>tameable with snake flute</w:t>
+      </w:r>
+      <w:r>
+        <w:t xml:space="preserve">, can randomly </w:t>
+      </w:r>
+      <w:r>
+        <w:t>drop</w:t>
+      </w:r>
+      <w:r>
+        <w:t xml:space="preserve"> snake eyes</w:t>
+      </w:r>
+      <w:r>
+        <w:t>)</w:t>
       </w:r>
     </w:p>
     <w:p>
@@ -1058,14 +1234,523 @@
         </w:numPr>
       </w:pPr>
       <w:r>
+        <w:t>Wolf (</w:t>
+      </w:r>
+      <w:r>
+        <w:t xml:space="preserve">Standard, </w:t>
+      </w:r>
+      <w:r>
+        <w:t>tameable)</w:t>
+      </w:r>
+    </w:p>
+    <w:p>
+      <w:pPr>
+        <w:pStyle w:val="ListParagraph"/>
+        <w:numPr>
+          <w:ilvl w:val="0"/>
+          <w:numId w:val="2"/>
+        </w:numPr>
+      </w:pPr>
+      <w:r>
+        <w:t>Dog (</w:t>
+      </w:r>
+      <w:r>
+        <w:t xml:space="preserve">Standard, </w:t>
+      </w:r>
+      <w:r>
+        <w:t>tameable)</w:t>
+      </w:r>
+    </w:p>
+    <w:p>
+      <w:pPr>
+        <w:pStyle w:val="ListParagraph"/>
+        <w:numPr>
+          <w:ilvl w:val="0"/>
+          <w:numId w:val="2"/>
+        </w:numPr>
+      </w:pPr>
+      <w:r>
+        <w:t>Bunyip</w:t>
+      </w:r>
+      <w:r>
+        <w:t xml:space="preserve"> (Water</w:t>
+      </w:r>
+      <w:r>
+        <w:t>?</w:t>
+      </w:r>
+      <w:r>
+        <w:t>)</w:t>
+      </w:r>
+    </w:p>
+    <w:p>
+      <w:pPr>
+        <w:pStyle w:val="ListParagraph"/>
+        <w:numPr>
+          <w:ilvl w:val="0"/>
+          <w:numId w:val="2"/>
+        </w:numPr>
+      </w:pPr>
+      <w:r>
+        <w:t>Shark (Water)</w:t>
+      </w:r>
+    </w:p>
+    <w:p>
+      <w:pPr>
+        <w:pStyle w:val="ListParagraph"/>
+        <w:numPr>
+          <w:ilvl w:val="0"/>
+          <w:numId w:val="2"/>
+        </w:numPr>
+      </w:pPr>
+      <w:r>
+        <w:t>Fish (Water)</w:t>
+      </w:r>
+    </w:p>
+    <w:p>
+      <w:pPr>
+        <w:pStyle w:val="ListParagraph"/>
+        <w:numPr>
+          <w:ilvl w:val="0"/>
+          <w:numId w:val="2"/>
+        </w:numPr>
+      </w:pPr>
+      <w:r>
+        <w:t>Piranha</w:t>
+      </w:r>
+    </w:p>
+    <w:p>
+      <w:pPr>
+        <w:pStyle w:val="ListParagraph"/>
+        <w:numPr>
+          <w:ilvl w:val="0"/>
+          <w:numId w:val="2"/>
+        </w:numPr>
+      </w:pPr>
+      <w:r>
+        <w:t>Vampire</w:t>
+      </w:r>
+      <w:r>
+        <w:t xml:space="preserve"> (Night)</w:t>
+      </w:r>
+    </w:p>
+    <w:p>
+      <w:pPr>
+        <w:pStyle w:val="ListParagraph"/>
+        <w:numPr>
+          <w:ilvl w:val="0"/>
+          <w:numId w:val="2"/>
+        </w:numPr>
+      </w:pPr>
+      <w:r>
+        <w:t>Mermaid</w:t>
+      </w:r>
+      <w:r>
+        <w:t xml:space="preserve"> (Water)</w:t>
+      </w:r>
+    </w:p>
+    <w:p>
+      <w:pPr>
+        <w:pStyle w:val="ListParagraph"/>
+        <w:numPr>
+          <w:ilvl w:val="0"/>
+          <w:numId w:val="2"/>
+        </w:numPr>
+      </w:pPr>
+      <w:r>
+        <w:t>Siren</w:t>
+      </w:r>
+      <w:r>
+        <w:t xml:space="preserve"> (Water)</w:t>
+      </w:r>
+      <w:r>
+        <w:t>(Mystic)</w:t>
+      </w:r>
+    </w:p>
+    <w:p>
+      <w:pPr>
+        <w:pStyle w:val="ListParagraph"/>
+        <w:numPr>
+          <w:ilvl w:val="0"/>
+          <w:numId w:val="2"/>
+        </w:numPr>
+      </w:pPr>
+      <w:r>
+        <w:t>Cherub</w:t>
+      </w:r>
+      <w:r>
+        <w:t xml:space="preserve"> (Mystic)</w:t>
+      </w:r>
+      <w:r>
+        <w:t xml:space="preserve"> (Air)</w:t>
+      </w:r>
+    </w:p>
+    <w:p>
+      <w:pPr>
+        <w:pStyle w:val="ListParagraph"/>
+        <w:numPr>
+          <w:ilvl w:val="0"/>
+          <w:numId w:val="2"/>
+        </w:numPr>
+      </w:pPr>
+      <w:r>
+        <w:t>Golem</w:t>
+      </w:r>
+      <w:r>
+        <w:t xml:space="preserve"> (Underground)</w:t>
+      </w:r>
+    </w:p>
+    <w:p>
+      <w:pPr>
+        <w:pStyle w:val="ListParagraph"/>
+        <w:numPr>
+          <w:ilvl w:val="0"/>
+          <w:numId w:val="2"/>
+        </w:numPr>
+      </w:pPr>
+      <w:r>
+        <w:t>Wasp/Bee</w:t>
+      </w:r>
+      <w:r>
+        <w:t xml:space="preserve"> (Standard)</w:t>
+      </w:r>
+      <w:r>
+        <w:t xml:space="preserve"> (Air)</w:t>
+      </w:r>
+    </w:p>
+    <w:p>
+      <w:pPr>
+        <w:pStyle w:val="ListParagraph"/>
+        <w:numPr>
+          <w:ilvl w:val="0"/>
+          <w:numId w:val="2"/>
+        </w:numPr>
+      </w:pPr>
+      <w:r>
+        <w:t>Vulture (Desert, Air)</w:t>
+      </w:r>
+    </w:p>
+    <w:p>
+      <w:pPr>
+        <w:pStyle w:val="ListParagraph"/>
+        <w:numPr>
+          <w:ilvl w:val="0"/>
+          <w:numId w:val="2"/>
+        </w:numPr>
+      </w:pPr>
+      <w:r>
+        <w:t>Minotaur</w:t>
+      </w:r>
+      <w:r>
+        <w:t xml:space="preserve"> (Mystic)</w:t>
+      </w:r>
+    </w:p>
+    <w:p>
+      <w:pPr>
+        <w:pStyle w:val="ListParagraph"/>
+        <w:numPr>
+          <w:ilvl w:val="0"/>
+          <w:numId w:val="2"/>
+        </w:numPr>
+      </w:pPr>
+      <w:r>
+        <w:t>Centaur</w:t>
+      </w:r>
+      <w:r>
+        <w:t xml:space="preserve"> (Mystic)</w:t>
+      </w:r>
+    </w:p>
+    <w:p>
+      <w:pPr>
+        <w:pStyle w:val="ListParagraph"/>
+        <w:numPr>
+          <w:ilvl w:val="0"/>
+          <w:numId w:val="2"/>
+        </w:numPr>
+      </w:pPr>
+      <w:r>
+        <w:t>Echidna</w:t>
+      </w:r>
+      <w:r>
+        <w:t xml:space="preserve"> (Standard)</w:t>
+      </w:r>
+    </w:p>
+    <w:p>
+      <w:pPr>
+        <w:pStyle w:val="ListParagraph"/>
+        <w:numPr>
+          <w:ilvl w:val="0"/>
+          <w:numId w:val="2"/>
+        </w:numPr>
+      </w:pPr>
+      <w:r>
+        <w:t>Dryad</w:t>
+      </w:r>
+      <w:r>
+        <w:t xml:space="preserve"> (Mystic)</w:t>
+      </w:r>
+      <w:r>
+        <w:t xml:space="preserve"> (Forest)</w:t>
+      </w:r>
+    </w:p>
+    <w:p>
+      <w:pPr>
+        <w:pStyle w:val="ListParagraph"/>
+        <w:numPr>
+          <w:ilvl w:val="0"/>
+          <w:numId w:val="2"/>
+        </w:numPr>
+      </w:pPr>
+      <w:r>
+        <w:t>Banshee (</w:t>
+      </w:r>
+      <w:proofErr w:type="spellStart"/>
+      <w:r>
+        <w:t>Undead</w:t>
+      </w:r>
+      <w:proofErr w:type="spellEnd"/>
+      <w:r>
+        <w:t>)</w:t>
+      </w:r>
+    </w:p>
+    <w:p>
+      <w:pPr>
+        <w:pStyle w:val="ListParagraph"/>
+        <w:numPr>
+          <w:ilvl w:val="0"/>
+          <w:numId w:val="2"/>
+        </w:numPr>
+      </w:pPr>
+      <w:r>
+        <w:t>Troll</w:t>
+      </w:r>
+    </w:p>
+    <w:p>
+      <w:pPr>
+        <w:pStyle w:val="ListParagraph"/>
+        <w:numPr>
+          <w:ilvl w:val="0"/>
+          <w:numId w:val="2"/>
+        </w:numPr>
+      </w:pPr>
+      <w:r>
+        <w:t>Dwarf</w:t>
+      </w:r>
+    </w:p>
+    <w:p>
+      <w:pPr>
+        <w:pStyle w:val="ListParagraph"/>
+        <w:numPr>
+          <w:ilvl w:val="0"/>
+          <w:numId w:val="2"/>
+        </w:numPr>
+      </w:pPr>
+      <w:r>
+        <w:t>Elf</w:t>
+      </w:r>
+    </w:p>
+    <w:p>
+      <w:pPr>
+        <w:pStyle w:val="ListParagraph"/>
+        <w:numPr>
+          <w:ilvl w:val="0"/>
+          <w:numId w:val="2"/>
+        </w:numPr>
+      </w:pPr>
+      <w:r>
+        <w:t>Giant</w:t>
+      </w:r>
+    </w:p>
+    <w:p>
+      <w:pPr>
+        <w:pStyle w:val="ListParagraph"/>
+        <w:numPr>
+          <w:ilvl w:val="0"/>
+          <w:numId w:val="2"/>
+        </w:numPr>
+      </w:pPr>
+      <w:r>
+        <w:t>Valkyrie</w:t>
+      </w:r>
+    </w:p>
+    <w:p>
+      <w:pPr>
+        <w:pStyle w:val="ListParagraph"/>
+        <w:numPr>
+          <w:ilvl w:val="0"/>
+          <w:numId w:val="2"/>
+        </w:numPr>
+      </w:pPr>
+      <w:r>
+        <w:t>Zombie (</w:t>
+      </w:r>
+      <w:proofErr w:type="spellStart"/>
+      <w:r>
+        <w:t>Undead</w:t>
+      </w:r>
+      <w:proofErr w:type="spellEnd"/>
+      <w:r>
+        <w:t>)</w:t>
+      </w:r>
+    </w:p>
+    <w:p>
+      <w:pPr>
+        <w:pStyle w:val="ListParagraph"/>
+        <w:numPr>
+          <w:ilvl w:val="0"/>
+          <w:numId w:val="2"/>
+        </w:numPr>
+      </w:pPr>
+      <w:r>
+        <w:t>Ghost (</w:t>
+      </w:r>
+      <w:proofErr w:type="spellStart"/>
+      <w:r>
+        <w:t>Undead</w:t>
+      </w:r>
+      <w:proofErr w:type="spellEnd"/>
+      <w:r>
+        <w:t>, weak to silver or better)</w:t>
+      </w:r>
+    </w:p>
+    <w:p>
+      <w:pPr>
+        <w:pStyle w:val="ListParagraph"/>
+        <w:numPr>
+          <w:ilvl w:val="0"/>
+          <w:numId w:val="2"/>
+        </w:numPr>
+      </w:pPr>
+      <w:r>
+        <w:t>Ghoul (</w:t>
+      </w:r>
+      <w:proofErr w:type="spellStart"/>
+      <w:r>
+        <w:t>Undead</w:t>
+      </w:r>
+      <w:proofErr w:type="spellEnd"/>
+      <w:r>
+        <w:t>)</w:t>
+      </w:r>
+    </w:p>
+    <w:p>
+      <w:pPr>
+        <w:pStyle w:val="ListParagraph"/>
+        <w:numPr>
+          <w:ilvl w:val="0"/>
+          <w:numId w:val="2"/>
+        </w:numPr>
+      </w:pPr>
+      <w:r>
+        <w:t>Mummy (</w:t>
+      </w:r>
+      <w:proofErr w:type="spellStart"/>
+      <w:r>
+        <w:t>Undead</w:t>
+      </w:r>
+      <w:proofErr w:type="spellEnd"/>
+      <w:r>
+        <w:t>)</w:t>
+      </w:r>
+    </w:p>
+    <w:p>
+      <w:pPr>
+        <w:pStyle w:val="ListParagraph"/>
+        <w:numPr>
+          <w:ilvl w:val="0"/>
+          <w:numId w:val="2"/>
+        </w:numPr>
+      </w:pPr>
+      <w:r>
+        <w:t>Skeleton</w:t>
+      </w:r>
+      <w:r>
+        <w:t xml:space="preserve"> (</w:t>
+      </w:r>
+      <w:proofErr w:type="spellStart"/>
+      <w:r>
+        <w:t>Undead</w:t>
+      </w:r>
+      <w:proofErr w:type="spellEnd"/>
+      <w:r>
+        <w:t>)</w:t>
+      </w:r>
+    </w:p>
+    <w:p>
+      <w:pPr>
+        <w:pStyle w:val="ListParagraph"/>
+        <w:numPr>
+          <w:ilvl w:val="0"/>
+          <w:numId w:val="2"/>
+        </w:numPr>
+      </w:pPr>
+      <w:r>
+        <w:t>Baby Dragon (Air)</w:t>
+      </w:r>
+    </w:p>
+    <w:p>
+      <w:pPr>
+        <w:pStyle w:val="ListParagraph"/>
+        <w:numPr>
+          <w:ilvl w:val="0"/>
+          <w:numId w:val="2"/>
+        </w:numPr>
+      </w:pPr>
+      <w:proofErr w:type="spellStart"/>
+      <w:r>
+        <w:t>Atlantean</w:t>
+      </w:r>
+      <w:proofErr w:type="spellEnd"/>
+      <w:r>
+        <w:t xml:space="preserve"> (Water)</w:t>
+      </w:r>
+    </w:p>
+    <w:p>
+      <w:pPr>
+        <w:pStyle w:val="ListParagraph"/>
+        <w:numPr>
+          <w:ilvl w:val="0"/>
+          <w:numId w:val="2"/>
+        </w:numPr>
+      </w:pPr>
+      <w:r>
+        <w:t>Octopus (Water)</w:t>
+      </w:r>
+    </w:p>
+    <w:p>
+      <w:pPr>
+        <w:pStyle w:val="ListParagraph"/>
+        <w:numPr>
+          <w:ilvl w:val="0"/>
+          <w:numId w:val="2"/>
+        </w:numPr>
+      </w:pPr>
+      <w:r>
+        <w:t>Eagle (Air, Rare)</w:t>
+      </w:r>
+    </w:p>
+    <w:p>
+      <w:pPr>
+        <w:pStyle w:val="ListParagraph"/>
+        <w:numPr>
+          <w:ilvl w:val="0"/>
+          <w:numId w:val="2"/>
+        </w:numPr>
+      </w:pPr>
+      <w:r>
+        <w:t>Bull (Ground, Rare)</w:t>
+      </w:r>
+    </w:p>
+    <w:p>
+      <w:pPr>
+        <w:pStyle w:val="ListParagraph"/>
+        <w:numPr>
+          <w:ilvl w:val="0"/>
+          <w:numId w:val="2"/>
+        </w:numPr>
+      </w:pPr>
+      <w:r>
         <w:lastRenderedPageBreak/>
-        <w:t>Wolf (</w:t>
-      </w:r>
-      <w:r>
-        <w:t xml:space="preserve">Standard, </w:t>
-      </w:r>
-      <w:r>
-        <w:t>tameable)</w:t>
+        <w:t>Bat</w:t>
       </w:r>
     </w:p>
     <w:p>
@@ -1077,504 +1762,27 @@
         </w:numPr>
       </w:pPr>
       <w:r>
-        <w:t>Dog (</w:t>
-      </w:r>
-      <w:r>
-        <w:t xml:space="preserve">Standard, </w:t>
-      </w:r>
-      <w:r>
-        <w:t>tameable)</w:t>
-      </w:r>
-    </w:p>
-    <w:p>
-      <w:pPr>
-        <w:pStyle w:val="ListParagraph"/>
-        <w:numPr>
-          <w:ilvl w:val="0"/>
-          <w:numId w:val="2"/>
-        </w:numPr>
-      </w:pPr>
-      <w:r>
-        <w:t>Bunyip</w:t>
-      </w:r>
-      <w:r>
-        <w:t xml:space="preserve"> (Water</w:t>
-      </w:r>
-      <w:r>
-        <w:t>?</w:t>
-      </w:r>
-      <w:r>
-        <w:t>)</w:t>
-      </w:r>
-    </w:p>
-    <w:p>
-      <w:pPr>
-        <w:pStyle w:val="ListParagraph"/>
-        <w:numPr>
-          <w:ilvl w:val="0"/>
-          <w:numId w:val="2"/>
-        </w:numPr>
-      </w:pPr>
-      <w:r>
-        <w:t>Shark (Water)</w:t>
-      </w:r>
-    </w:p>
-    <w:p>
-      <w:pPr>
-        <w:pStyle w:val="ListParagraph"/>
-        <w:numPr>
-          <w:ilvl w:val="0"/>
-          <w:numId w:val="2"/>
-        </w:numPr>
-      </w:pPr>
-      <w:r>
-        <w:t>Fish (Water)</w:t>
-      </w:r>
-    </w:p>
-    <w:p>
-      <w:pPr>
-        <w:pStyle w:val="ListParagraph"/>
-        <w:numPr>
-          <w:ilvl w:val="0"/>
-          <w:numId w:val="2"/>
-        </w:numPr>
-      </w:pPr>
-      <w:r>
-        <w:t>Piranha</w:t>
-      </w:r>
-    </w:p>
-    <w:p>
-      <w:pPr>
-        <w:pStyle w:val="ListParagraph"/>
-        <w:numPr>
-          <w:ilvl w:val="0"/>
-          <w:numId w:val="2"/>
-        </w:numPr>
-      </w:pPr>
-      <w:r>
-        <w:t>Vampire</w:t>
-      </w:r>
-      <w:r>
-        <w:t xml:space="preserve"> (Night)</w:t>
-      </w:r>
-    </w:p>
-    <w:p>
-      <w:pPr>
-        <w:pStyle w:val="ListParagraph"/>
-        <w:numPr>
-          <w:ilvl w:val="0"/>
-          <w:numId w:val="2"/>
-        </w:numPr>
-      </w:pPr>
-      <w:r>
-        <w:t>Mermaid</w:t>
-      </w:r>
-      <w:r>
-        <w:t xml:space="preserve"> (Water)</w:t>
-      </w:r>
-    </w:p>
-    <w:p>
-      <w:pPr>
-        <w:pStyle w:val="ListParagraph"/>
-        <w:numPr>
-          <w:ilvl w:val="0"/>
-          <w:numId w:val="2"/>
-        </w:numPr>
-      </w:pPr>
-      <w:r>
-        <w:t>Siren</w:t>
-      </w:r>
-      <w:r>
-        <w:t xml:space="preserve"> (Water)</w:t>
-      </w:r>
-      <w:r>
-        <w:t>(Mystic)</w:t>
-      </w:r>
-    </w:p>
-    <w:p>
-      <w:pPr>
-        <w:pStyle w:val="ListParagraph"/>
-        <w:numPr>
-          <w:ilvl w:val="0"/>
-          <w:numId w:val="2"/>
-        </w:numPr>
-      </w:pPr>
-      <w:r>
-        <w:t>Cherub</w:t>
-      </w:r>
-      <w:r>
-        <w:t xml:space="preserve"> (Mystic)</w:t>
-      </w:r>
-      <w:r>
-        <w:t xml:space="preserve"> (Air)</w:t>
-      </w:r>
-    </w:p>
-    <w:p>
-      <w:pPr>
-        <w:pStyle w:val="ListParagraph"/>
-        <w:numPr>
-          <w:ilvl w:val="0"/>
-          <w:numId w:val="2"/>
-        </w:numPr>
-      </w:pPr>
-      <w:r>
-        <w:t>Golem</w:t>
-      </w:r>
-      <w:r>
-        <w:t xml:space="preserve"> (Underground)</w:t>
-      </w:r>
-    </w:p>
-    <w:p>
-      <w:pPr>
-        <w:pStyle w:val="ListParagraph"/>
-        <w:numPr>
-          <w:ilvl w:val="0"/>
-          <w:numId w:val="2"/>
-        </w:numPr>
-      </w:pPr>
-      <w:r>
-        <w:t>Wasp/Bee</w:t>
-      </w:r>
-      <w:r>
-        <w:t xml:space="preserve"> (Standard)</w:t>
-      </w:r>
-      <w:r>
-        <w:t xml:space="preserve"> (Air)</w:t>
-      </w:r>
-    </w:p>
-    <w:p>
-      <w:pPr>
-        <w:pStyle w:val="ListParagraph"/>
-        <w:numPr>
-          <w:ilvl w:val="0"/>
-          <w:numId w:val="2"/>
-        </w:numPr>
-      </w:pPr>
-      <w:r>
-        <w:t>Vulture (Desert, Air)</w:t>
-      </w:r>
-    </w:p>
-    <w:p>
-      <w:pPr>
-        <w:pStyle w:val="ListParagraph"/>
-        <w:numPr>
-          <w:ilvl w:val="0"/>
-          <w:numId w:val="2"/>
-        </w:numPr>
-      </w:pPr>
-      <w:r>
-        <w:t>Minotaur</w:t>
-      </w:r>
-      <w:r>
-        <w:t xml:space="preserve"> (Mystic)</w:t>
-      </w:r>
-    </w:p>
-    <w:p>
-      <w:pPr>
-        <w:pStyle w:val="ListParagraph"/>
-        <w:numPr>
-          <w:ilvl w:val="0"/>
-          <w:numId w:val="2"/>
-        </w:numPr>
-      </w:pPr>
-      <w:r>
-        <w:t>Centaur</w:t>
-      </w:r>
-      <w:r>
-        <w:t xml:space="preserve"> (Mystic)</w:t>
-      </w:r>
-    </w:p>
-    <w:p>
-      <w:pPr>
-        <w:pStyle w:val="ListParagraph"/>
-        <w:numPr>
-          <w:ilvl w:val="0"/>
-          <w:numId w:val="2"/>
-        </w:numPr>
-      </w:pPr>
-      <w:r>
-        <w:t>Echidna</w:t>
-      </w:r>
-      <w:r>
-        <w:t xml:space="preserve"> (Standard)</w:t>
-      </w:r>
-    </w:p>
-    <w:p>
-      <w:pPr>
-        <w:pStyle w:val="ListParagraph"/>
-        <w:numPr>
-          <w:ilvl w:val="0"/>
-          <w:numId w:val="2"/>
-        </w:numPr>
-      </w:pPr>
-      <w:r>
-        <w:t>Dryad</w:t>
-      </w:r>
-      <w:r>
-        <w:t xml:space="preserve"> (Mystic)</w:t>
-      </w:r>
-      <w:r>
-        <w:t xml:space="preserve"> (Forest)</w:t>
-      </w:r>
-    </w:p>
-    <w:p>
-      <w:pPr>
-        <w:pStyle w:val="ListParagraph"/>
-        <w:numPr>
-          <w:ilvl w:val="0"/>
-          <w:numId w:val="2"/>
-        </w:numPr>
-      </w:pPr>
-      <w:r>
-        <w:t>Banshee (</w:t>
+        <w:t xml:space="preserve">Robot (non </w:t>
       </w:r>
       <w:proofErr w:type="spellStart"/>
       <w:r>
-        <w:t>Undead</w:t>
+        <w:t>easymode</w:t>
       </w:r>
       <w:proofErr w:type="spellEnd"/>
       <w:r>
-        <w:t>)</w:t>
-      </w:r>
-    </w:p>
-    <w:p>
-      <w:pPr>
-        <w:pStyle w:val="ListParagraph"/>
-        <w:numPr>
-          <w:ilvl w:val="0"/>
-          <w:numId w:val="2"/>
-        </w:numPr>
-      </w:pPr>
-      <w:r>
-        <w:t>Troll</w:t>
-      </w:r>
-    </w:p>
-    <w:p>
-      <w:pPr>
-        <w:pStyle w:val="ListParagraph"/>
-        <w:numPr>
-          <w:ilvl w:val="0"/>
-          <w:numId w:val="2"/>
-        </w:numPr>
-      </w:pPr>
-      <w:r>
-        <w:t>Dwarf</w:t>
-      </w:r>
-    </w:p>
-    <w:p>
-      <w:pPr>
-        <w:pStyle w:val="ListParagraph"/>
-        <w:numPr>
-          <w:ilvl w:val="0"/>
-          <w:numId w:val="2"/>
-        </w:numPr>
-      </w:pPr>
-      <w:r>
-        <w:t>Elf</w:t>
-      </w:r>
-    </w:p>
-    <w:p>
-      <w:pPr>
-        <w:pStyle w:val="ListParagraph"/>
-        <w:numPr>
-          <w:ilvl w:val="0"/>
-          <w:numId w:val="2"/>
-        </w:numPr>
-      </w:pPr>
-      <w:r>
-        <w:t>Giant</w:t>
-      </w:r>
-    </w:p>
-    <w:p>
-      <w:pPr>
-        <w:pStyle w:val="ListParagraph"/>
-        <w:numPr>
-          <w:ilvl w:val="0"/>
-          <w:numId w:val="2"/>
-        </w:numPr>
-      </w:pPr>
-      <w:r>
-        <w:t>Valkyrie</w:t>
-      </w:r>
-    </w:p>
-    <w:p>
-      <w:pPr>
-        <w:pStyle w:val="ListParagraph"/>
-        <w:numPr>
-          <w:ilvl w:val="0"/>
-          <w:numId w:val="2"/>
-        </w:numPr>
-      </w:pPr>
-      <w:r>
-        <w:t>Zombie (</w:t>
-      </w:r>
-      <w:proofErr w:type="spellStart"/>
-      <w:r>
-        <w:t>Undead</w:t>
-      </w:r>
-      <w:proofErr w:type="spellEnd"/>
-      <w:r>
-        <w:t>)</w:t>
-      </w:r>
-    </w:p>
-    <w:p>
-      <w:pPr>
-        <w:pStyle w:val="ListParagraph"/>
-        <w:numPr>
-          <w:ilvl w:val="0"/>
-          <w:numId w:val="2"/>
-        </w:numPr>
-      </w:pPr>
-      <w:r>
-        <w:t>Ghost (</w:t>
-      </w:r>
-      <w:proofErr w:type="spellStart"/>
-      <w:r>
-        <w:t>Undead</w:t>
-      </w:r>
-      <w:proofErr w:type="spellEnd"/>
-      <w:r>
-        <w:t>, weak to silver or better)</w:t>
-      </w:r>
-    </w:p>
-    <w:p>
-      <w:pPr>
-        <w:pStyle w:val="ListParagraph"/>
-        <w:numPr>
-          <w:ilvl w:val="0"/>
-          <w:numId w:val="2"/>
-        </w:numPr>
-      </w:pPr>
-      <w:r>
-        <w:t>Ghoul (</w:t>
-      </w:r>
-      <w:proofErr w:type="spellStart"/>
-      <w:r>
-        <w:t>Undead</w:t>
-      </w:r>
-      <w:proofErr w:type="spellEnd"/>
-      <w:r>
-        <w:t>)</w:t>
-      </w:r>
-    </w:p>
-    <w:p>
-      <w:pPr>
-        <w:pStyle w:val="ListParagraph"/>
-        <w:numPr>
-          <w:ilvl w:val="0"/>
-          <w:numId w:val="2"/>
-        </w:numPr>
-      </w:pPr>
-      <w:r>
-        <w:t>Mummy (</w:t>
-      </w:r>
-      <w:proofErr w:type="spellStart"/>
-      <w:r>
-        <w:t>Undead</w:t>
-      </w:r>
-      <w:proofErr w:type="spellEnd"/>
-      <w:r>
-        <w:t>)</w:t>
-      </w:r>
-    </w:p>
-    <w:p>
-      <w:pPr>
-        <w:pStyle w:val="ListParagraph"/>
-        <w:numPr>
-          <w:ilvl w:val="0"/>
-          <w:numId w:val="2"/>
-        </w:numPr>
-      </w:pPr>
-      <w:r>
-        <w:t>Skeleton</w:t>
-      </w:r>
-      <w:r>
-        <w:t xml:space="preserve"> (</w:t>
-      </w:r>
-      <w:proofErr w:type="spellStart"/>
-      <w:r>
-        <w:t>Undead</w:t>
-      </w:r>
-      <w:proofErr w:type="spellEnd"/>
-      <w:r>
-        <w:t>)</w:t>
-      </w:r>
-    </w:p>
-    <w:p>
-      <w:pPr>
-        <w:pStyle w:val="ListParagraph"/>
-        <w:numPr>
-          <w:ilvl w:val="0"/>
-          <w:numId w:val="2"/>
-        </w:numPr>
-      </w:pPr>
-      <w:r>
-        <w:t>Baby Dragon (Air)</w:t>
-      </w:r>
-    </w:p>
-    <w:p>
-      <w:pPr>
-        <w:pStyle w:val="ListParagraph"/>
-        <w:numPr>
-          <w:ilvl w:val="0"/>
-          <w:numId w:val="2"/>
-        </w:numPr>
-      </w:pPr>
-      <w:proofErr w:type="spellStart"/>
-      <w:r>
-        <w:t>Atlantean</w:t>
-      </w:r>
-      <w:proofErr w:type="spellEnd"/>
-      <w:r>
-        <w:t xml:space="preserve"> (Water)</w:t>
-      </w:r>
-    </w:p>
-    <w:p>
-      <w:pPr>
-        <w:pStyle w:val="ListParagraph"/>
-        <w:numPr>
-          <w:ilvl w:val="0"/>
-          <w:numId w:val="2"/>
-        </w:numPr>
-      </w:pPr>
-      <w:r>
-        <w:t>Octopus (Water)</w:t>
-      </w:r>
-    </w:p>
-    <w:p>
-      <w:pPr>
-        <w:pStyle w:val="ListParagraph"/>
-        <w:numPr>
-          <w:ilvl w:val="0"/>
-          <w:numId w:val="2"/>
-        </w:numPr>
-      </w:pPr>
-      <w:r>
-        <w:t>Eagle (Air, Rare)</w:t>
-      </w:r>
-    </w:p>
-    <w:p>
-      <w:pPr>
-        <w:pStyle w:val="ListParagraph"/>
-        <w:numPr>
-          <w:ilvl w:val="0"/>
-          <w:numId w:val="2"/>
-        </w:numPr>
-      </w:pPr>
-      <w:r>
-        <w:t>Bull (Ground, Rare)</w:t>
-      </w:r>
-    </w:p>
-    <w:p>
-      <w:pPr>
-        <w:pStyle w:val="ListParagraph"/>
-        <w:numPr>
-          <w:ilvl w:val="0"/>
-          <w:numId w:val="2"/>
-        </w:numPr>
-      </w:pPr>
-      <w:r>
-        <w:t>Bat</w:t>
+        <w:t>, mechanised biomes</w:t>
+      </w:r>
+      <w:r>
+        <w:t xml:space="preserve"> at all hours</w:t>
+      </w:r>
+      <w:r>
+        <w:t xml:space="preserve"> and</w:t>
+      </w:r>
+      <w:r>
+        <w:t xml:space="preserve"> unlit</w:t>
+      </w:r>
+      <w:r>
+        <w:t xml:space="preserve"> cities at night)</w:t>
       </w:r>
     </w:p>
     <w:p/>
@@ -1642,7 +1850,6 @@
         </w:numPr>
       </w:pPr>
       <w:r>
-        <w:lastRenderedPageBreak/>
         <w:t>Creating basic home</w:t>
       </w:r>
     </w:p>
@@ -2022,6 +2229,7 @@
         </w:numPr>
       </w:pPr>
       <w:r>
+        <w:lastRenderedPageBreak/>
         <w:t>Can only be collected from aurora clouds in the space layer</w:t>
       </w:r>
       <w:r>
@@ -2090,6 +2298,26 @@
       <w:pPr>
         <w:pStyle w:val="ListParagraph"/>
         <w:numPr>
+          <w:ilvl w:val="2"/>
+          <w:numId w:val="4"/>
+        </w:numPr>
+      </w:pPr>
+      <w:r>
+        <w:t xml:space="preserve">Powerful ammunition for space guns (OR) can be consumed to restore full mana (but also prevents health regeneration for 30 seconds after consumption, irradiated </w:t>
+      </w:r>
+      <w:proofErr w:type="spellStart"/>
+      <w:r>
+        <w:t>debuff</w:t>
+      </w:r>
+      <w:proofErr w:type="spellEnd"/>
+      <w:r>
+        <w:t>)</w:t>
+      </w:r>
+    </w:p>
+    <w:p>
+      <w:pPr>
+        <w:pStyle w:val="ListParagraph"/>
+        <w:numPr>
           <w:ilvl w:val="0"/>
           <w:numId w:val="4"/>
         </w:numPr>
@@ -2240,19 +2468,512 @@
         </w:numPr>
       </w:pPr>
       <w:r>
+        <w:t xml:space="preserve">Ultimate </w:t>
+      </w:r>
+      <w:proofErr w:type="spellStart"/>
+      <w:r>
+        <w:t>normalmode</w:t>
+      </w:r>
+      <w:proofErr w:type="spellEnd"/>
+      <w:r>
+        <w:t xml:space="preserve"> boss:</w:t>
+      </w:r>
+      <w:r>
+        <w:t xml:space="preserve"> Leviathan?</w:t>
+      </w:r>
+    </w:p>
+    <w:p>
+      <w:pPr>
+        <w:pStyle w:val="ListParagraph"/>
+        <w:numPr>
+          <w:ilvl w:val="1"/>
+          <w:numId w:val="4"/>
+        </w:numPr>
+      </w:pPr>
+      <w:r>
+        <w:t xml:space="preserve">Summoning Item: </w:t>
+      </w:r>
+      <w:r>
+        <w:t>The Holy Grail</w:t>
+      </w:r>
+    </w:p>
+    <w:p>
+      <w:pPr>
+        <w:pStyle w:val="ListParagraph"/>
+        <w:numPr>
+          <w:ilvl w:val="2"/>
+          <w:numId w:val="4"/>
+        </w:numPr>
+      </w:pPr>
+      <w:r>
+        <w:t xml:space="preserve">Crafting Items: </w:t>
+      </w:r>
+      <w:r>
+        <w:t>20 wood</w:t>
+      </w:r>
+      <w:r>
+        <w:t xml:space="preserve">, 3 Snake Eyes, 3 </w:t>
+      </w:r>
+      <w:proofErr w:type="spellStart"/>
+      <w:r>
+        <w:t>Hellstone</w:t>
+      </w:r>
+      <w:proofErr w:type="spellEnd"/>
+    </w:p>
+    <w:p>
+      <w:pPr>
+        <w:pStyle w:val="ListParagraph"/>
+        <w:numPr>
+          <w:ilvl w:val="2"/>
+          <w:numId w:val="4"/>
+        </w:numPr>
+      </w:pPr>
+      <w:r>
+        <w:t>Crafted at: Diamond anvil</w:t>
+      </w:r>
+    </w:p>
+    <w:p>
+      <w:pPr>
+        <w:pStyle w:val="ListParagraph"/>
+        <w:numPr>
+          <w:ilvl w:val="1"/>
+          <w:numId w:val="4"/>
+        </w:numPr>
+      </w:pPr>
+      <w:r>
+        <w:t>Area: Ocean only.</w:t>
+      </w:r>
+    </w:p>
+    <w:p>
+      <w:pPr>
+        <w:pStyle w:val="ListParagraph"/>
+        <w:numPr>
+          <w:ilvl w:val="0"/>
+          <w:numId w:val="4"/>
+        </w:numPr>
+      </w:pPr>
+      <w:r>
+        <w:t xml:space="preserve">Ultimate </w:t>
+      </w:r>
+      <w:proofErr w:type="spellStart"/>
+      <w:r>
+        <w:t>hardmode</w:t>
+      </w:r>
+      <w:proofErr w:type="spellEnd"/>
+      <w:r>
+        <w:t xml:space="preserve"> boss: Titan?</w:t>
+      </w:r>
+    </w:p>
+    <w:p>
+      <w:pPr>
+        <w:pStyle w:val="ListParagraph"/>
+        <w:numPr>
+          <w:ilvl w:val="1"/>
+          <w:numId w:val="4"/>
+        </w:numPr>
+      </w:pPr>
+      <w:r>
+        <w:t>Summoning Item: Dimensional Warp?</w:t>
+      </w:r>
+    </w:p>
+    <w:p>
+      <w:pPr>
+        <w:pStyle w:val="ListParagraph"/>
+        <w:numPr>
+          <w:ilvl w:val="2"/>
+          <w:numId w:val="4"/>
+        </w:numPr>
+      </w:pPr>
+      <w:r>
+        <w:t>Crafting items:</w:t>
+      </w:r>
+      <w:r>
+        <w:t xml:space="preserve"> </w:t>
+      </w:r>
+      <w:r>
+        <w:t>5</w:t>
+      </w:r>
+      <w:r>
+        <w:t xml:space="preserve"> meteorite bars, 5 </w:t>
+      </w:r>
+      <w:proofErr w:type="spellStart"/>
+      <w:r>
+        <w:t>muons</w:t>
+      </w:r>
+      <w:proofErr w:type="spellEnd"/>
+      <w:r>
+        <w:t xml:space="preserve">, 5 </w:t>
+      </w:r>
+      <w:r>
+        <w:t>titanium bars</w:t>
+      </w:r>
+      <w:r>
+        <w:t xml:space="preserve">, </w:t>
+      </w:r>
+      <w:r>
+        <w:t>5</w:t>
+      </w:r>
+      <w:r>
+        <w:t xml:space="preserve"> uranium bars</w:t>
+      </w:r>
+      <w:r>
+        <w:t xml:space="preserve">, </w:t>
+      </w:r>
+    </w:p>
+    <w:p>
+      <w:pPr>
+        <w:pStyle w:val="ListParagraph"/>
+        <w:numPr>
+          <w:ilvl w:val="2"/>
+          <w:numId w:val="4"/>
+        </w:numPr>
+      </w:pPr>
+      <w:r>
+        <w:t>Crafted at:</w:t>
+      </w:r>
+      <w:r>
+        <w:t xml:space="preserve"> Particle accelerator</w:t>
+      </w:r>
+    </w:p>
+    <w:p>
+      <w:pPr>
+        <w:pStyle w:val="ListParagraph"/>
+        <w:numPr>
+          <w:ilvl w:val="1"/>
+          <w:numId w:val="4"/>
+        </w:numPr>
+      </w:pPr>
+      <w:r>
+        <w:t>Width of the entire map when summoned.</w:t>
+      </w:r>
+    </w:p>
+    <w:p>
+      <w:pPr>
+        <w:pStyle w:val="ListParagraph"/>
+        <w:numPr>
+          <w:ilvl w:val="1"/>
+          <w:numId w:val="4"/>
+        </w:numPr>
+      </w:pPr>
+      <w:r>
+        <w:t>Final boss</w:t>
+      </w:r>
+    </w:p>
+    <w:p>
+      <w:pPr>
+        <w:pStyle w:val="ListParagraph"/>
+        <w:numPr>
+          <w:ilvl w:val="1"/>
+          <w:numId w:val="4"/>
+        </w:numPr>
+      </w:pPr>
+      <w:r>
+        <w:t>Drops</w:t>
+      </w:r>
+      <w:r>
+        <w:t xml:space="preserve"> 1-5 </w:t>
+      </w:r>
+      <w:r>
+        <w:t xml:space="preserve">Titan </w:t>
+      </w:r>
+      <w:proofErr w:type="spellStart"/>
+      <w:r>
+        <w:t>armor</w:t>
+      </w:r>
+      <w:proofErr w:type="spellEnd"/>
+      <w:r>
+        <w:t xml:space="preserve"> fragments</w:t>
+      </w:r>
+      <w:r>
+        <w:t>, and shows the credits</w:t>
+      </w:r>
+      <w:r>
+        <w:t xml:space="preserve"> </w:t>
+      </w:r>
+      <w:r>
+        <w:t>at least once</w:t>
+      </w:r>
+      <w:r>
+        <w:t xml:space="preserve"> </w:t>
+      </w:r>
+      <w:r>
+        <w:t xml:space="preserve">(these will be </w:t>
+      </w:r>
+      <w:proofErr w:type="spellStart"/>
+      <w:r>
+        <w:t>skippable</w:t>
+      </w:r>
+      <w:proofErr w:type="spellEnd"/>
+      <w:r>
+        <w:t>)</w:t>
+      </w:r>
+      <w:r>
+        <w:t>.</w:t>
+      </w:r>
+    </w:p>
+    <w:p>
+      <w:pPr>
+        <w:pStyle w:val="ListParagraph"/>
+        <w:numPr>
+          <w:ilvl w:val="1"/>
+          <w:numId w:val="4"/>
+        </w:numPr>
+      </w:pPr>
+      <w:r>
+        <w:t>Area: Space/sky</w:t>
+      </w:r>
+      <w:r>
+        <w:t xml:space="preserve"> (or possibly separate dimension with only one moderate-length platform</w:t>
+      </w:r>
+      <w:r>
+        <w:t xml:space="preserve"> that you teleport to after using item</w:t>
+      </w:r>
+      <w:r>
+        <w:t>?)</w:t>
+      </w:r>
+    </w:p>
+    <w:p>
+      <w:pPr>
+        <w:pStyle w:val="ListParagraph"/>
+        <w:numPr>
+          <w:ilvl w:val="0"/>
+          <w:numId w:val="4"/>
+        </w:numPr>
+      </w:pPr>
+      <w:proofErr w:type="spellStart"/>
+      <w:r>
+        <w:t>Debuffs</w:t>
+      </w:r>
+      <w:proofErr w:type="spellEnd"/>
+    </w:p>
+    <w:p>
+      <w:pPr>
+        <w:pStyle w:val="ListParagraph"/>
+        <w:numPr>
+          <w:ilvl w:val="1"/>
+          <w:numId w:val="4"/>
+        </w:numPr>
+      </w:pPr>
+      <w:r>
+        <w:t>Cursed</w:t>
+      </w:r>
+    </w:p>
+    <w:p>
+      <w:pPr>
+        <w:pStyle w:val="ListParagraph"/>
+        <w:numPr>
+          <w:ilvl w:val="2"/>
+          <w:numId w:val="4"/>
+        </w:numPr>
+      </w:pPr>
+      <w:r>
+        <w:t>Cannot use any inventory items</w:t>
+      </w:r>
+    </w:p>
+    <w:p>
+      <w:pPr>
+        <w:pStyle w:val="ListParagraph"/>
+        <w:numPr>
+          <w:ilvl w:val="1"/>
+          <w:numId w:val="4"/>
+        </w:numPr>
+      </w:pPr>
+      <w:r>
+        <w:t>Irradiated</w:t>
+      </w:r>
+    </w:p>
+    <w:p>
+      <w:pPr>
+        <w:pStyle w:val="ListParagraph"/>
+        <w:numPr>
+          <w:ilvl w:val="2"/>
+          <w:numId w:val="4"/>
+        </w:numPr>
+      </w:pPr>
+      <w:r>
+        <w:t>Cannot regenerate</w:t>
+      </w:r>
+      <w:r>
+        <w:t xml:space="preserve"> health</w:t>
+      </w:r>
+      <w:r>
+        <w:t>. Attack power is halved.</w:t>
+      </w:r>
+    </w:p>
+    <w:p>
+      <w:pPr>
+        <w:pStyle w:val="ListParagraph"/>
+        <w:numPr>
+          <w:ilvl w:val="2"/>
+          <w:numId w:val="4"/>
+        </w:numPr>
+      </w:pPr>
+      <w:r>
+        <w:t>Only inflicted when standing on uranium</w:t>
+      </w:r>
+      <w:r>
+        <w:t xml:space="preserve"> without a radiation suit</w:t>
+      </w:r>
+      <w:r>
+        <w:t xml:space="preserve"> or after using a </w:t>
+      </w:r>
+      <w:proofErr w:type="spellStart"/>
+      <w:r>
+        <w:t>muon</w:t>
+      </w:r>
+      <w:proofErr w:type="spellEnd"/>
+      <w:r>
+        <w:t xml:space="preserve"> to reclaim mana</w:t>
+      </w:r>
+      <w:r>
+        <w:t>.</w:t>
+      </w:r>
+    </w:p>
+    <w:p>
+      <w:pPr>
+        <w:pStyle w:val="ListParagraph"/>
+        <w:numPr>
+          <w:ilvl w:val="1"/>
+          <w:numId w:val="4"/>
+        </w:numPr>
+      </w:pPr>
+      <w:r>
+        <w:t>Poison</w:t>
+      </w:r>
+    </w:p>
+    <w:p>
+      <w:pPr>
+        <w:pStyle w:val="ListParagraph"/>
+        <w:numPr>
+          <w:ilvl w:val="2"/>
+          <w:numId w:val="4"/>
+        </w:numPr>
+      </w:pPr>
+      <w:r>
+        <w:t>Lose 1 health per update cycle</w:t>
+      </w:r>
+    </w:p>
+    <w:p>
+      <w:pPr>
+        <w:pStyle w:val="ListParagraph"/>
+        <w:numPr>
+          <w:ilvl w:val="0"/>
+          <w:numId w:val="4"/>
+        </w:numPr>
+      </w:pPr>
+      <w:r>
+        <w:t>Mineable Materials/Ores (by tier)</w:t>
+      </w:r>
+    </w:p>
+    <w:p>
+      <w:pPr>
+        <w:pStyle w:val="ListParagraph"/>
+        <w:numPr>
+          <w:ilvl w:val="1"/>
+          <w:numId w:val="4"/>
+        </w:numPr>
+      </w:pPr>
+      <w:proofErr w:type="spellStart"/>
+      <w:r>
+        <w:t>Easymode</w:t>
+      </w:r>
+      <w:proofErr w:type="spellEnd"/>
+    </w:p>
+    <w:p>
+      <w:pPr>
+        <w:pStyle w:val="ListParagraph"/>
+        <w:numPr>
+          <w:ilvl w:val="2"/>
+          <w:numId w:val="4"/>
+        </w:numPr>
+      </w:pPr>
+      <w:r>
+        <w:t>Wood</w:t>
+      </w:r>
+    </w:p>
+    <w:p>
+      <w:pPr>
+        <w:pStyle w:val="ListParagraph"/>
+        <w:numPr>
+          <w:ilvl w:val="2"/>
+          <w:numId w:val="4"/>
+        </w:numPr>
+      </w:pPr>
+      <w:r>
+        <w:t>Stone</w:t>
+      </w:r>
+    </w:p>
+    <w:p>
+      <w:pPr>
+        <w:pStyle w:val="ListParagraph"/>
+        <w:numPr>
+          <w:ilvl w:val="2"/>
+          <w:numId w:val="4"/>
+        </w:numPr>
+      </w:pPr>
+      <w:r>
         <w:lastRenderedPageBreak/>
-        <w:t xml:space="preserve">Ultimate </w:t>
-      </w:r>
-      <w:proofErr w:type="spellStart"/>
-      <w:r>
-        <w:t>normalmode</w:t>
-      </w:r>
-      <w:proofErr w:type="spellEnd"/>
-      <w:r>
-        <w:t xml:space="preserve"> boss:</w:t>
-      </w:r>
-      <w:r>
-        <w:t xml:space="preserve"> Leviathan?</w:t>
+        <w:t>Copper</w:t>
+      </w:r>
+    </w:p>
+    <w:p>
+      <w:pPr>
+        <w:pStyle w:val="ListParagraph"/>
+        <w:numPr>
+          <w:ilvl w:val="2"/>
+          <w:numId w:val="4"/>
+        </w:numPr>
+      </w:pPr>
+      <w:r>
+        <w:t>Tin</w:t>
+      </w:r>
+    </w:p>
+    <w:p>
+      <w:pPr>
+        <w:pStyle w:val="ListParagraph"/>
+        <w:numPr>
+          <w:ilvl w:val="2"/>
+          <w:numId w:val="4"/>
+        </w:numPr>
+      </w:pPr>
+      <w:r>
+        <w:t>Bronze</w:t>
+      </w:r>
+    </w:p>
+    <w:p>
+      <w:pPr>
+        <w:pStyle w:val="ListParagraph"/>
+        <w:numPr>
+          <w:ilvl w:val="2"/>
+          <w:numId w:val="4"/>
+        </w:numPr>
+      </w:pPr>
+      <w:r>
+        <w:t>Iron</w:t>
+      </w:r>
+    </w:p>
+    <w:p>
+      <w:pPr>
+        <w:pStyle w:val="ListParagraph"/>
+        <w:numPr>
+          <w:ilvl w:val="2"/>
+          <w:numId w:val="4"/>
+        </w:numPr>
+      </w:pPr>
+      <w:r>
+        <w:t>Silver</w:t>
+      </w:r>
+    </w:p>
+    <w:p>
+      <w:pPr>
+        <w:pStyle w:val="ListParagraph"/>
+        <w:numPr>
+          <w:ilvl w:val="2"/>
+          <w:numId w:val="4"/>
+        </w:numPr>
+      </w:pPr>
+      <w:r>
+        <w:t>Gold</w:t>
       </w:r>
     </w:p>
     <w:p>
@@ -2263,202 +2984,195 @@
           <w:numId w:val="4"/>
         </w:numPr>
       </w:pPr>
-      <w:r>
-        <w:t xml:space="preserve">Summoning Item: </w:t>
-      </w:r>
-      <w:r>
-        <w:t>Mechanical Snake</w:t>
-      </w:r>
-      <w:r>
-        <w:t>?</w:t>
-      </w:r>
-    </w:p>
-    <w:p>
-      <w:pPr>
-        <w:pStyle w:val="ListParagraph"/>
-        <w:numPr>
-          <w:ilvl w:val="2"/>
-          <w:numId w:val="4"/>
-        </w:numPr>
-      </w:pPr>
-      <w:r>
-        <w:t xml:space="preserve">Crafting Items: 5 Copper bars, 5 Iron bars, 3 Snake Eyes, 3 </w:t>
-      </w:r>
-      <w:proofErr w:type="spellStart"/>
-      <w:r>
-        <w:t>Hellstone</w:t>
-      </w:r>
-      <w:proofErr w:type="spellEnd"/>
-    </w:p>
-    <w:p>
-      <w:pPr>
-        <w:pStyle w:val="ListParagraph"/>
-        <w:numPr>
-          <w:ilvl w:val="2"/>
-          <w:numId w:val="4"/>
-        </w:numPr>
-      </w:pPr>
-      <w:r>
-        <w:t>Crafted at: Diamond anvil</w:t>
-      </w:r>
-    </w:p>
-    <w:p>
-      <w:pPr>
-        <w:pStyle w:val="ListParagraph"/>
-        <w:numPr>
-          <w:ilvl w:val="1"/>
-          <w:numId w:val="4"/>
-        </w:numPr>
-      </w:pPr>
-      <w:r>
-        <w:t>Area: Ocean only.</w:t>
-      </w:r>
-    </w:p>
-    <w:p>
-      <w:pPr>
-        <w:pStyle w:val="ListParagraph"/>
-        <w:numPr>
-          <w:ilvl w:val="0"/>
-          <w:numId w:val="4"/>
-        </w:numPr>
-      </w:pPr>
-      <w:r>
-        <w:t xml:space="preserve">Ultimate </w:t>
-      </w:r>
-      <w:proofErr w:type="spellStart"/>
-      <w:r>
-        <w:t>hardmode</w:t>
-      </w:r>
-      <w:proofErr w:type="spellEnd"/>
-      <w:r>
-        <w:t xml:space="preserve"> boss: Titan?</w:t>
-      </w:r>
-    </w:p>
-    <w:p>
-      <w:pPr>
-        <w:pStyle w:val="ListParagraph"/>
-        <w:numPr>
-          <w:ilvl w:val="1"/>
-          <w:numId w:val="4"/>
-        </w:numPr>
-      </w:pPr>
-      <w:r>
-        <w:t>Summoning Item: Dimensional Warp?</w:t>
-      </w:r>
-    </w:p>
-    <w:p>
-      <w:pPr>
-        <w:pStyle w:val="ListParagraph"/>
-        <w:numPr>
-          <w:ilvl w:val="2"/>
-          <w:numId w:val="4"/>
-        </w:numPr>
-      </w:pPr>
-      <w:r>
-        <w:t>Crafting items:</w:t>
-      </w:r>
-      <w:r>
-        <w:t xml:space="preserve"> 20 meteorite bars, 5 </w:t>
-      </w:r>
-      <w:proofErr w:type="spellStart"/>
-      <w:r>
-        <w:t>muons</w:t>
-      </w:r>
-      <w:proofErr w:type="spellEnd"/>
-      <w:r>
-        <w:t>, 5 copper bars, 10</w:t>
-      </w:r>
-      <w:r>
-        <w:t xml:space="preserve"> uranium bars</w:t>
-      </w:r>
-    </w:p>
-    <w:p>
-      <w:pPr>
-        <w:pStyle w:val="ListParagraph"/>
-        <w:numPr>
-          <w:ilvl w:val="2"/>
-          <w:numId w:val="4"/>
-        </w:numPr>
-      </w:pPr>
-      <w:r>
-        <w:t>Crafted at:</w:t>
-      </w:r>
-      <w:r>
-        <w:t xml:space="preserve"> Particle accelerator</w:t>
-      </w:r>
-    </w:p>
-    <w:p>
-      <w:pPr>
-        <w:pStyle w:val="ListParagraph"/>
-        <w:numPr>
-          <w:ilvl w:val="1"/>
-          <w:numId w:val="4"/>
-        </w:numPr>
-      </w:pPr>
-      <w:r>
-        <w:t>Width of the entire map when summoned.</w:t>
-      </w:r>
-    </w:p>
-    <w:p>
-      <w:pPr>
-        <w:pStyle w:val="ListParagraph"/>
-        <w:numPr>
-          <w:ilvl w:val="1"/>
-          <w:numId w:val="4"/>
-        </w:numPr>
-      </w:pPr>
-      <w:r>
-        <w:t>Final boss</w:t>
-      </w:r>
-    </w:p>
-    <w:p>
-      <w:pPr>
-        <w:pStyle w:val="ListParagraph"/>
-        <w:numPr>
-          <w:ilvl w:val="1"/>
-          <w:numId w:val="4"/>
-        </w:numPr>
-      </w:pPr>
-      <w:r>
-        <w:t>Drops</w:t>
-      </w:r>
-      <w:r>
-        <w:t xml:space="preserve"> 1-5 </w:t>
-      </w:r>
-      <w:r>
-        <w:t xml:space="preserve">Titan </w:t>
-      </w:r>
-      <w:proofErr w:type="spellStart"/>
-      <w:r>
-        <w:t>armor</w:t>
-      </w:r>
-      <w:proofErr w:type="spellEnd"/>
-      <w:r>
-        <w:t xml:space="preserve"> fragments</w:t>
-      </w:r>
-    </w:p>
-    <w:p>
-      <w:pPr>
-        <w:pStyle w:val="ListParagraph"/>
-        <w:numPr>
-          <w:ilvl w:val="1"/>
-          <w:numId w:val="4"/>
-        </w:numPr>
-      </w:pPr>
-      <w:r>
-        <w:t>Area: Space/sky</w:t>
-      </w:r>
-      <w:r>
-        <w:t xml:space="preserve"> (or possibly separate dimension with only one moderate-length platform</w:t>
-      </w:r>
-      <w:r>
-        <w:t xml:space="preserve"> that you teleport to after using item</w:t>
-      </w:r>
       <w:bookmarkStart w:id="0" w:name="_GoBack"/>
       <w:bookmarkEnd w:id="0"/>
-      <w:r>
-        <w:t>?)</w:t>
-      </w:r>
+      <w:proofErr w:type="spellStart"/>
+      <w:r>
+        <w:t>Normalmode</w:t>
+      </w:r>
+      <w:proofErr w:type="spellEnd"/>
+    </w:p>
+    <w:p>
+      <w:pPr>
+        <w:pStyle w:val="ListParagraph"/>
+        <w:numPr>
+          <w:ilvl w:val="2"/>
+          <w:numId w:val="4"/>
+        </w:numPr>
+      </w:pPr>
+      <w:r>
+        <w:t>Steel</w:t>
+      </w:r>
+    </w:p>
+    <w:p>
+      <w:pPr>
+        <w:pStyle w:val="ListParagraph"/>
+        <w:numPr>
+          <w:ilvl w:val="2"/>
+          <w:numId w:val="4"/>
+        </w:numPr>
+      </w:pPr>
+      <w:r>
+        <w:t>Obsidian</w:t>
+      </w:r>
+    </w:p>
+    <w:p>
+      <w:pPr>
+        <w:pStyle w:val="ListParagraph"/>
+        <w:numPr>
+          <w:ilvl w:val="2"/>
+          <w:numId w:val="4"/>
+        </w:numPr>
+      </w:pPr>
+      <w:proofErr w:type="spellStart"/>
+      <w:r>
+        <w:t>Hellstone</w:t>
+      </w:r>
+      <w:proofErr w:type="spellEnd"/>
+      <w:r>
+        <w:t xml:space="preserve"> (fiction)</w:t>
+      </w:r>
+    </w:p>
+    <w:p>
+      <w:pPr>
+        <w:pStyle w:val="ListParagraph"/>
+        <w:numPr>
+          <w:ilvl w:val="2"/>
+          <w:numId w:val="4"/>
+        </w:numPr>
+      </w:pPr>
+      <w:r>
+        <w:t>Meteorite</w:t>
+      </w:r>
+    </w:p>
+    <w:p>
+      <w:pPr>
+        <w:pStyle w:val="ListParagraph"/>
+        <w:numPr>
+          <w:ilvl w:val="2"/>
+          <w:numId w:val="4"/>
+        </w:numPr>
+      </w:pPr>
+      <w:r>
+        <w:t>Sulphur (item</w:t>
+      </w:r>
+      <w:r>
+        <w:t>, mined from sulphur block</w:t>
+      </w:r>
+      <w:r>
+        <w:t>)</w:t>
+      </w:r>
+    </w:p>
+    <w:p>
+      <w:pPr>
+        <w:pStyle w:val="ListParagraph"/>
+        <w:numPr>
+          <w:ilvl w:val="2"/>
+          <w:numId w:val="4"/>
+        </w:numPr>
+      </w:pPr>
+      <w:r>
+        <w:t>Potassium (purely for gunpowder</w:t>
+      </w:r>
+      <w:r>
+        <w:t>, used to make bullets</w:t>
+      </w:r>
+      <w:r>
+        <w:t>)</w:t>
+      </w:r>
+    </w:p>
+    <w:p>
+      <w:pPr>
+        <w:pStyle w:val="ListParagraph"/>
+        <w:numPr>
+          <w:ilvl w:val="2"/>
+          <w:numId w:val="4"/>
+        </w:numPr>
+      </w:pPr>
+      <w:r>
+        <w:t>Cinnabar? (mercury ore)</w:t>
+      </w:r>
+    </w:p>
+    <w:p>
+      <w:pPr>
+        <w:pStyle w:val="ListParagraph"/>
+        <w:numPr>
+          <w:ilvl w:val="1"/>
+          <w:numId w:val="4"/>
+        </w:numPr>
+      </w:pPr>
+      <w:proofErr w:type="spellStart"/>
+      <w:r>
+        <w:t>Hardmode</w:t>
+      </w:r>
+      <w:proofErr w:type="spellEnd"/>
+    </w:p>
+    <w:p>
+      <w:pPr>
+        <w:pStyle w:val="ListParagraph"/>
+        <w:numPr>
+          <w:ilvl w:val="2"/>
+          <w:numId w:val="4"/>
+        </w:numPr>
+      </w:pPr>
+      <w:r>
+        <w:t>Uranium</w:t>
+      </w:r>
+    </w:p>
+    <w:p>
+      <w:pPr>
+        <w:pStyle w:val="ListParagraph"/>
+        <w:numPr>
+          <w:ilvl w:val="2"/>
+          <w:numId w:val="4"/>
+        </w:numPr>
+      </w:pPr>
+      <w:proofErr w:type="spellStart"/>
+      <w:r>
+        <w:t>Muon</w:t>
+      </w:r>
+      <w:proofErr w:type="spellEnd"/>
+      <w:r>
+        <w:t xml:space="preserve"> (item)</w:t>
+      </w:r>
+    </w:p>
+    <w:p>
+      <w:pPr>
+        <w:pStyle w:val="ListParagraph"/>
+        <w:numPr>
+          <w:ilvl w:val="2"/>
+          <w:numId w:val="4"/>
+        </w:numPr>
+      </w:pPr>
+      <w:r>
+        <w:t>Cobalt</w:t>
+      </w:r>
+    </w:p>
+    <w:p>
+      <w:pPr>
+        <w:pStyle w:val="ListParagraph"/>
+        <w:numPr>
+          <w:ilvl w:val="2"/>
+          <w:numId w:val="4"/>
+        </w:numPr>
+      </w:pPr>
+      <w:r>
+        <w:t>Titanium</w:t>
+      </w:r>
+      <w:r>
+        <w:t xml:space="preserve"> (named after the Titans</w:t>
+      </w:r>
+      <w:r>
+        <w:t>, so will be part of the dimensional warp</w:t>
+      </w:r>
+      <w:r>
+        <w:t xml:space="preserve"> ;</w:t>
+      </w:r>
+      <w:proofErr w:type="gramStart"/>
+      <w:r>
+        <w:t>) )</w:t>
+      </w:r>
+      <w:proofErr w:type="gramEnd"/>
     </w:p>
     <w:sectPr>
       <w:headerReference w:type="default" r:id="rId8"/>
@@ -2942,7 +3656,7 @@
   <w:abstractNum w:abstractNumId="3">
     <w:nsid w:val="7E443C7F"/>
     <w:multiLevelType w:val="hybridMultilevel"/>
-    <w:tmpl w:val="88A6D330"/>
+    <w:tmpl w:val="B68A419E"/>
     <w:lvl w:ilvl="0" w:tplc="0C090001">
       <w:start w:val="1"/>
       <w:numFmt w:val="bullet"/>

</xml_diff>